<commit_message>
Aggiornamento flowchart e modelli per SCIA con 758
</commit_message>
<xml_diff>
--- a/modelli/SC_SCIA, rinnovo, esposto, controllo/SC90_INE.docx
+++ b/modelli/SC_SCIA, rinnovo, esposto, controllo/SC90_INE.docx
@@ -730,7 +730,7 @@
                 <w:b/>
                 <w:bCs/>
               </w:rPr>
-              <w:t>Divieto di prosecuzione dell’attività</w:t>
+              <w:t>Misure urgenti di messa in sicurezza</w:t>
             </w:r>
           </w:p>
           <w:p>
@@ -1324,15 +1324,111 @@
       <w:pPr>
         <w:pStyle w:val="Corpodeltesto"/>
         <w:bidi w:val="0"/>
-        <w:rPr>
-          <w:lang w:val="it-IT"/>
-        </w:rPr>
+        <w:rPr/>
       </w:pPr>
       <w:r>
         <w:rPr>
-          <w:lang w:val="it-IT"/>
-        </w:rPr>
-        <w:t>Pertanto questo Comando diffida il responsabile dall’esercizio delle attività soggette sopra individuate e prescrive la rimozione degli eventuali effetti dannosi dalle stesse prodotti, ai sensi dell’art. 4 del DPR 151/2011.</w:t>
+          <w:rStyle w:val="DamodificareEG"/>
+          <w:lang w:val="it-IT"/>
+        </w:rPr>
+        <w:t>[Senza 758]</w:t>
+      </w:r>
+    </w:p>
+    <w:p>
+      <w:pPr>
+        <w:pStyle w:val="Corpodeltesto"/>
+        <w:bidi w:val="0"/>
+        <w:rPr/>
+      </w:pPr>
+      <w:r>
+        <w:rPr>
+          <w:rStyle w:val="DamodificareEG"/>
+          <w:lang w:val="it-IT"/>
+        </w:rPr>
+        <w:t xml:space="preserve">Pertanto questo Comando </w:t>
+      </w:r>
+      <w:r>
+        <w:rPr>
+          <w:rStyle w:val="DamodificareEG"/>
+          <w:b/>
+          <w:bCs/>
+          <w:lang w:val="it-IT"/>
+        </w:rPr>
+        <w:t>diffida</w:t>
+      </w:r>
+      <w:r>
+        <w:rPr>
+          <w:rStyle w:val="DamodificareEG"/>
+          <w:lang w:val="it-IT"/>
+        </w:rPr>
+        <w:t xml:space="preserve"> il responsabile dall’esercizio delle attività soggette sopra individuate e prescrive la rimozione degli eventuali effetti dannosi dalle stesse prodotti, ai sensi dell’art. 4 del DPR 151/2011.</w:t>
+      </w:r>
+    </w:p>
+    <w:p>
+      <w:pPr>
+        <w:pStyle w:val="Corpodeltesto"/>
+        <w:bidi w:val="0"/>
+        <w:rPr/>
+      </w:pPr>
+      <w:r>
+        <w:rPr>
+          <w:rStyle w:val="DamodificareEG"/>
+          <w:lang w:val="it-IT"/>
+        </w:rPr>
+        <w:t>[Con 758]</w:t>
+      </w:r>
+    </w:p>
+    <w:p>
+      <w:pPr>
+        <w:pStyle w:val="Corpodeltesto"/>
+        <w:bidi w:val="0"/>
+        <w:rPr>
+          <w:lang w:val="it-IT"/>
+        </w:rPr>
+      </w:pPr>
+      <w:r>
+        <w:rPr>
+          <w:rStyle w:val="DamodificareEG"/>
+          <w:lang w:val="it-IT"/>
+        </w:rPr>
+        <w:t xml:space="preserve">Inoltre questo Comando comunica che ha attivato procedura sanzionatoria ai sensi dell’articolo 20 del decreto legislativo 758/94, </w:t>
+      </w:r>
+      <w:r>
+        <w:rPr>
+          <w:rStyle w:val="DamodificareEG"/>
+          <w:lang w:val="it-IT"/>
+        </w:rPr>
+        <w:t xml:space="preserve">al fine di </w:t>
+      </w:r>
+      <w:r>
+        <w:rPr>
+          <w:rStyle w:val="DamodificareEG"/>
+          <w:b/>
+          <w:bCs/>
+          <w:lang w:val="it-IT"/>
+        </w:rPr>
+        <w:t>eliminare</w:t>
+      </w:r>
+      <w:r>
+        <w:rPr>
+          <w:rStyle w:val="DamodificareEG"/>
+          <w:lang w:val="it-IT"/>
+        </w:rPr>
+        <w:t xml:space="preserve"> l</w:t>
+      </w:r>
+      <w:r>
+        <w:rPr>
+          <w:rStyle w:val="DamodificareEG"/>
+          <w:lang w:val="it-IT"/>
+        </w:rPr>
+        <w:t>e carenza sopra indicate</w:t>
+      </w:r>
+      <w:r>
+        <w:rPr>
+          <w:rStyle w:val="DamodificareEG"/>
+          <w:lang w:val="it-IT"/>
+        </w:rPr>
+        <w:t>.</w:t>
       </w:r>
     </w:p>
     <w:p>
@@ -1699,7 +1795,7 @@
     <w:pPr>
       <w:widowControl/>
       <w:suppressAutoHyphens w:val="true"/>
-      <w:overflowPunct w:val="true"/>
+      <w:overflowPunct w:val="false"/>
       <w:bidi w:val="0"/>
       <w:spacing w:before="0" w:after="0"/>
       <w:jc w:val="left"/>

</xml_diff>